<commit_message>
Adding 3 more questions for the easy list
</commit_message>
<xml_diff>
--- a/Music store data/Output.docx
+++ b/Music store data/Output.docx
@@ -17,13 +17,7 @@
         <w:jc w:val="center"/>
       </w:pPr>
       <w:r>
-        <w:t xml:space="preserve">Question Set 1 </w:t>
-      </w:r>
-      <w:r>
-        <w:t>–</w:t>
-      </w:r>
-      <w:r>
-        <w:t xml:space="preserve"> Easy</w:t>
+        <w:t>Question Set 1 – Easy</w:t>
       </w:r>
     </w:p>
     <w:p>
@@ -40,6 +34,10 @@
     </w:p>
     <w:p>
       <w:r>
+        <w:rPr>
+          <w:noProof/>
+          <w:lang w:eastAsia="en-IN"/>
+        </w:rPr>
         <w:drawing>
           <wp:inline distT="0" distB="0" distL="0" distR="0" wp14:anchorId="55F8DC97" wp14:editId="1F7EAFFE">
             <wp:extent cx="5731510" cy="3150235"/>
@@ -91,6 +89,10 @@
     </w:p>
     <w:p>
       <w:r>
+        <w:rPr>
+          <w:noProof/>
+          <w:lang w:eastAsia="en-IN"/>
+        </w:rPr>
         <w:drawing>
           <wp:inline distT="0" distB="0" distL="0" distR="0" wp14:anchorId="755AE87D" wp14:editId="08E46125">
             <wp:extent cx="5731510" cy="3434080"/>
@@ -127,8 +129,170 @@
           </wp:inline>
         </w:drawing>
       </w:r>
+    </w:p>
+    <w:p/>
+    <w:p>
+      <w:pPr>
+        <w:pStyle w:val="ListParagraph"/>
+        <w:numPr>
+          <w:ilvl w:val="0"/>
+          <w:numId w:val="2"/>
+        </w:numPr>
+      </w:pPr>
+      <w:r>
+        <w:t>What are top 3 highest invoice values?</w:t>
+      </w:r>
+    </w:p>
+    <w:p>
+      <w:r>
+        <w:lastRenderedPageBreak/>
+        <w:drawing>
+          <wp:inline distT="0" distB="0" distL="0" distR="0" wp14:anchorId="7E2496D4" wp14:editId="14C4277A">
+            <wp:extent cx="3640281" cy="2134641"/>
+            <wp:effectExtent l="0" t="0" r="0" b="0"/>
+            <wp:docPr id="3" name="Picture 3"/>
+            <wp:cNvGraphicFramePr>
+              <a:graphicFrameLocks xmlns:a="http://schemas.openxmlformats.org/drawingml/2006/main" noChangeAspect="1"/>
+            </wp:cNvGraphicFramePr>
+            <a:graphic xmlns:a="http://schemas.openxmlformats.org/drawingml/2006/main">
+              <a:graphicData uri="http://schemas.openxmlformats.org/drawingml/2006/picture">
+                <pic:pic xmlns:pic="http://schemas.openxmlformats.org/drawingml/2006/picture">
+                  <pic:nvPicPr>
+                    <pic:cNvPr id="1" name=""/>
+                    <pic:cNvPicPr/>
+                  </pic:nvPicPr>
+                  <pic:blipFill>
+                    <a:blip r:embed="rId7"/>
+                    <a:stretch>
+                      <a:fillRect/>
+                    </a:stretch>
+                  </pic:blipFill>
+                  <pic:spPr>
+                    <a:xfrm>
+                      <a:off x="0" y="0"/>
+                      <a:ext cx="3664793" cy="2149015"/>
+                    </a:xfrm>
+                    <a:prstGeom prst="rect">
+                      <a:avLst/>
+                    </a:prstGeom>
+                  </pic:spPr>
+                </pic:pic>
+              </a:graphicData>
+            </a:graphic>
+          </wp:inline>
+        </w:drawing>
+      </w:r>
+    </w:p>
+    <w:p/>
+    <w:p>
+      <w:pPr>
+        <w:pStyle w:val="ListParagraph"/>
+        <w:numPr>
+          <w:ilvl w:val="0"/>
+          <w:numId w:val="2"/>
+        </w:numPr>
+      </w:pPr>
+      <w:r>
+        <w:t>Write a query that returns one city that has the highest sum of invoice totals. Return both the city name &amp; sum of all invoice totals</w:t>
+      </w:r>
+    </w:p>
+    <w:p>
+      <w:r>
+        <w:drawing>
+          <wp:inline distT="0" distB="0" distL="0" distR="0" wp14:anchorId="68600590" wp14:editId="426714B5">
+            <wp:extent cx="5731510" cy="1141730"/>
+            <wp:effectExtent l="0" t="0" r="2540" b="1270"/>
+            <wp:docPr id="4" name="Picture 4"/>
+            <wp:cNvGraphicFramePr>
+              <a:graphicFrameLocks xmlns:a="http://schemas.openxmlformats.org/drawingml/2006/main" noChangeAspect="1"/>
+            </wp:cNvGraphicFramePr>
+            <a:graphic xmlns:a="http://schemas.openxmlformats.org/drawingml/2006/main">
+              <a:graphicData uri="http://schemas.openxmlformats.org/drawingml/2006/picture">
+                <pic:pic xmlns:pic="http://schemas.openxmlformats.org/drawingml/2006/picture">
+                  <pic:nvPicPr>
+                    <pic:cNvPr id="1" name=""/>
+                    <pic:cNvPicPr/>
+                  </pic:nvPicPr>
+                  <pic:blipFill>
+                    <a:blip r:embed="rId8"/>
+                    <a:stretch>
+                      <a:fillRect/>
+                    </a:stretch>
+                  </pic:blipFill>
+                  <pic:spPr>
+                    <a:xfrm>
+                      <a:off x="0" y="0"/>
+                      <a:ext cx="5731510" cy="1141730"/>
+                    </a:xfrm>
+                    <a:prstGeom prst="rect">
+                      <a:avLst/>
+                    </a:prstGeom>
+                  </pic:spPr>
+                </pic:pic>
+              </a:graphicData>
+            </a:graphic>
+          </wp:inline>
+        </w:drawing>
+      </w:r>
+    </w:p>
+    <w:p/>
+    <w:p>
+      <w:pPr>
+        <w:pStyle w:val="ListParagraph"/>
+        <w:numPr>
+          <w:ilvl w:val="0"/>
+          <w:numId w:val="2"/>
+        </w:numPr>
+      </w:pPr>
+      <w:r>
+        <w:t>Write a query that returns the person who has spent the most money</w:t>
+      </w:r>
+    </w:p>
+    <w:p>
+      <w:r>
+        <w:drawing>
+          <wp:inline distT="0" distB="0" distL="0" distR="0" wp14:anchorId="2D179300" wp14:editId="528B4146">
+            <wp:extent cx="5731510" cy="2106295"/>
+            <wp:effectExtent l="0" t="0" r="2540" b="8255"/>
+            <wp:docPr id="5" name="Picture 5"/>
+            <wp:cNvGraphicFramePr>
+              <a:graphicFrameLocks xmlns:a="http://schemas.openxmlformats.org/drawingml/2006/main" noChangeAspect="1"/>
+            </wp:cNvGraphicFramePr>
+            <a:graphic xmlns:a="http://schemas.openxmlformats.org/drawingml/2006/main">
+              <a:graphicData uri="http://schemas.openxmlformats.org/drawingml/2006/picture">
+                <pic:pic xmlns:pic="http://schemas.openxmlformats.org/drawingml/2006/picture">
+                  <pic:nvPicPr>
+                    <pic:cNvPr id="1" name=""/>
+                    <pic:cNvPicPr/>
+                  </pic:nvPicPr>
+                  <pic:blipFill>
+                    <a:blip r:embed="rId9"/>
+                    <a:stretch>
+                      <a:fillRect/>
+                    </a:stretch>
+                  </pic:blipFill>
+                  <pic:spPr>
+                    <a:xfrm>
+                      <a:off x="0" y="0"/>
+                      <a:ext cx="5731510" cy="2106295"/>
+                    </a:xfrm>
+                    <a:prstGeom prst="rect">
+                      <a:avLst/>
+                    </a:prstGeom>
+                  </pic:spPr>
+                </pic:pic>
+              </a:graphicData>
+            </a:graphic>
+          </wp:inline>
+        </w:drawing>
+      </w:r>
       <w:bookmarkStart w:id="0" w:name="_GoBack"/>
       <w:bookmarkEnd w:id="0"/>
+    </w:p>
+    <w:p>
+      <w:pPr>
+        <w:ind w:left="360"/>
+      </w:pPr>
     </w:p>
     <w:sectPr>
       <w:pgSz w:w="11906" w:h="16838"/>

</xml_diff>

<commit_message>
Adding Moderate difficulty Question 1
</commit_message>
<xml_diff>
--- a/Music store data/Output.docx
+++ b/Music store data/Output.docx
@@ -145,6 +145,10 @@
     </w:p>
     <w:p>
       <w:r>
+        <w:rPr>
+          <w:noProof/>
+          <w:lang w:eastAsia="en-IN"/>
+        </w:rPr>
         <w:lastRenderedPageBreak/>
         <w:drawing>
           <wp:inline distT="0" distB="0" distL="0" distR="0" wp14:anchorId="7E2496D4" wp14:editId="14C4277A">
@@ -198,6 +202,10 @@
     </w:p>
     <w:p>
       <w:r>
+        <w:rPr>
+          <w:noProof/>
+          <w:lang w:eastAsia="en-IN"/>
+        </w:rPr>
         <w:drawing>
           <wp:inline distT="0" distB="0" distL="0" distR="0" wp14:anchorId="68600590" wp14:editId="426714B5">
             <wp:extent cx="5731510" cy="1141730"/>
@@ -250,6 +258,10 @@
     </w:p>
     <w:p>
       <w:r>
+        <w:rPr>
+          <w:noProof/>
+          <w:lang w:eastAsia="en-IN"/>
+        </w:rPr>
         <w:drawing>
           <wp:inline distT="0" distB="0" distL="0" distR="0" wp14:anchorId="2D179300" wp14:editId="528B4146">
             <wp:extent cx="5731510" cy="2106295"/>
@@ -286,13 +298,156 @@
           </wp:inline>
         </w:drawing>
       </w:r>
+    </w:p>
+    <w:p>
+      <w:pPr>
+        <w:ind w:left="360"/>
+      </w:pPr>
+    </w:p>
+    <w:p>
+      <w:pPr>
+        <w:pStyle w:val="Title"/>
+        <w:jc w:val="center"/>
+      </w:pPr>
+      <w:r>
+        <w:t>Question set 2 – Moderate</w:t>
+      </w:r>
+    </w:p>
+    <w:p>
+      <w:pPr>
+        <w:rPr>
+          <w:lang w:val="en-US" w:eastAsia="ja-JP"/>
+        </w:rPr>
+      </w:pPr>
+    </w:p>
+    <w:p>
+      <w:pPr>
+        <w:pStyle w:val="ListParagraph"/>
+        <w:numPr>
+          <w:ilvl w:val="0"/>
+          <w:numId w:val="3"/>
+        </w:numPr>
+        <w:tabs>
+          <w:tab w:val="left" w:pos="2956"/>
+        </w:tabs>
+        <w:rPr>
+          <w:lang w:val="en-US" w:eastAsia="ja-JP"/>
+        </w:rPr>
+      </w:pPr>
+      <w:r>
+        <w:t>Write query to return the email, first name, last name, &amp; Genre of all Rock Music listeners. Return your list ordered alphabetically by email starting with A</w:t>
+      </w:r>
+    </w:p>
+    <w:p>
+      <w:pPr>
+        <w:tabs>
+          <w:tab w:val="left" w:pos="2956"/>
+        </w:tabs>
+        <w:rPr>
+          <w:lang w:val="en-US" w:eastAsia="ja-JP"/>
+        </w:rPr>
+      </w:pPr>
+      <w:r>
+        <w:rPr>
+          <w:lang w:val="en-US" w:eastAsia="ja-JP"/>
+        </w:rPr>
+        <w:lastRenderedPageBreak/>
+        <w:br/>
+      </w:r>
+      <w:r>
+        <w:rPr>
+          <w:lang w:val="en-US" w:eastAsia="ja-JP"/>
+        </w:rPr>
+        <w:drawing>
+          <wp:inline distT="0" distB="0" distL="0" distR="0" wp14:anchorId="77069379" wp14:editId="34CBC14D">
+            <wp:extent cx="5731510" cy="3543300"/>
+            <wp:effectExtent l="0" t="0" r="2540" b="0"/>
+            <wp:docPr id="7" name="Picture 7"/>
+            <wp:cNvGraphicFramePr>
+              <a:graphicFrameLocks xmlns:a="http://schemas.openxmlformats.org/drawingml/2006/main" noChangeAspect="1"/>
+            </wp:cNvGraphicFramePr>
+            <a:graphic xmlns:a="http://schemas.openxmlformats.org/drawingml/2006/main">
+              <a:graphicData uri="http://schemas.openxmlformats.org/drawingml/2006/picture">
+                <pic:pic xmlns:pic="http://schemas.openxmlformats.org/drawingml/2006/picture">
+                  <pic:nvPicPr>
+                    <pic:cNvPr id="1" name=""/>
+                    <pic:cNvPicPr/>
+                  </pic:nvPicPr>
+                  <pic:blipFill>
+                    <a:blip r:embed="rId10"/>
+                    <a:stretch>
+                      <a:fillRect/>
+                    </a:stretch>
+                  </pic:blipFill>
+                  <pic:spPr>
+                    <a:xfrm>
+                      <a:off x="0" y="0"/>
+                      <a:ext cx="5731510" cy="3543300"/>
+                    </a:xfrm>
+                    <a:prstGeom prst="rect">
+                      <a:avLst/>
+                    </a:prstGeom>
+                  </pic:spPr>
+                </pic:pic>
+              </a:graphicData>
+            </a:graphic>
+          </wp:inline>
+        </w:drawing>
+      </w:r>
+      <w:r>
+        <w:rPr>
+          <w:lang w:val="en-US" w:eastAsia="ja-JP"/>
+        </w:rPr>
+        <w:br/>
+      </w:r>
+      <w:r>
+        <w:rPr>
+          <w:lang w:val="en-US" w:eastAsia="ja-JP"/>
+        </w:rPr>
+        <w:br/>
+      </w:r>
+      <w:r>
+        <w:rPr>
+          <w:lang w:val="en-US" w:eastAsia="ja-JP"/>
+        </w:rPr>
+        <w:drawing>
+          <wp:inline distT="0" distB="0" distL="0" distR="0" wp14:anchorId="7644A4EA" wp14:editId="5C07F553">
+            <wp:extent cx="5731510" cy="4154805"/>
+            <wp:effectExtent l="0" t="0" r="2540" b="0"/>
+            <wp:docPr id="8" name="Picture 8"/>
+            <wp:cNvGraphicFramePr>
+              <a:graphicFrameLocks xmlns:a="http://schemas.openxmlformats.org/drawingml/2006/main" noChangeAspect="1"/>
+            </wp:cNvGraphicFramePr>
+            <a:graphic xmlns:a="http://schemas.openxmlformats.org/drawingml/2006/main">
+              <a:graphicData uri="http://schemas.openxmlformats.org/drawingml/2006/picture">
+                <pic:pic xmlns:pic="http://schemas.openxmlformats.org/drawingml/2006/picture">
+                  <pic:nvPicPr>
+                    <pic:cNvPr id="1" name=""/>
+                    <pic:cNvPicPr/>
+                  </pic:nvPicPr>
+                  <pic:blipFill>
+                    <a:blip r:embed="rId11"/>
+                    <a:stretch>
+                      <a:fillRect/>
+                    </a:stretch>
+                  </pic:blipFill>
+                  <pic:spPr>
+                    <a:xfrm>
+                      <a:off x="0" y="0"/>
+                      <a:ext cx="5731510" cy="4154805"/>
+                    </a:xfrm>
+                    <a:prstGeom prst="rect">
+                      <a:avLst/>
+                    </a:prstGeom>
+                  </pic:spPr>
+                </pic:pic>
+              </a:graphicData>
+            </a:graphic>
+          </wp:inline>
+        </w:drawing>
+      </w:r>
       <w:bookmarkStart w:id="0" w:name="_GoBack"/>
       <w:bookmarkEnd w:id="0"/>
-    </w:p>
-    <w:p>
-      <w:pPr>
-        <w:ind w:left="360"/>
-      </w:pPr>
     </w:p>
     <w:sectPr>
       <w:pgSz w:w="11906" w:h="16838"/>
@@ -484,11 +639,103 @@
       </w:pPr>
     </w:lvl>
   </w:abstractNum>
+  <w:abstractNum w:abstractNumId="2" w15:restartNumberingAfterBreak="0">
+    <w:nsid w:val="58E62DF8"/>
+    <w:multiLevelType w:val="hybridMultilevel"/>
+    <w:tmpl w:val="00BA2A42"/>
+    <w:lvl w:ilvl="0" w:tplc="4009000F">
+      <w:start w:val="1"/>
+      <w:numFmt w:val="decimal"/>
+      <w:lvlText w:val="%1."/>
+      <w:lvlJc w:val="left"/>
+      <w:pPr>
+        <w:ind w:left="720" w:hanging="360"/>
+      </w:pPr>
+      <w:rPr>
+        <w:rFonts w:hint="default"/>
+      </w:rPr>
+    </w:lvl>
+    <w:lvl w:ilvl="1" w:tplc="40090019" w:tentative="1">
+      <w:start w:val="1"/>
+      <w:numFmt w:val="lowerLetter"/>
+      <w:lvlText w:val="%2."/>
+      <w:lvlJc w:val="left"/>
+      <w:pPr>
+        <w:ind w:left="1440" w:hanging="360"/>
+      </w:pPr>
+    </w:lvl>
+    <w:lvl w:ilvl="2" w:tplc="4009001B" w:tentative="1">
+      <w:start w:val="1"/>
+      <w:numFmt w:val="lowerRoman"/>
+      <w:lvlText w:val="%3."/>
+      <w:lvlJc w:val="right"/>
+      <w:pPr>
+        <w:ind w:left="2160" w:hanging="180"/>
+      </w:pPr>
+    </w:lvl>
+    <w:lvl w:ilvl="3" w:tplc="4009000F" w:tentative="1">
+      <w:start w:val="1"/>
+      <w:numFmt w:val="decimal"/>
+      <w:lvlText w:val="%4."/>
+      <w:lvlJc w:val="left"/>
+      <w:pPr>
+        <w:ind w:left="2880" w:hanging="360"/>
+      </w:pPr>
+    </w:lvl>
+    <w:lvl w:ilvl="4" w:tplc="40090019" w:tentative="1">
+      <w:start w:val="1"/>
+      <w:numFmt w:val="lowerLetter"/>
+      <w:lvlText w:val="%5."/>
+      <w:lvlJc w:val="left"/>
+      <w:pPr>
+        <w:ind w:left="3600" w:hanging="360"/>
+      </w:pPr>
+    </w:lvl>
+    <w:lvl w:ilvl="5" w:tplc="4009001B" w:tentative="1">
+      <w:start w:val="1"/>
+      <w:numFmt w:val="lowerRoman"/>
+      <w:lvlText w:val="%6."/>
+      <w:lvlJc w:val="right"/>
+      <w:pPr>
+        <w:ind w:left="4320" w:hanging="180"/>
+      </w:pPr>
+    </w:lvl>
+    <w:lvl w:ilvl="6" w:tplc="4009000F" w:tentative="1">
+      <w:start w:val="1"/>
+      <w:numFmt w:val="decimal"/>
+      <w:lvlText w:val="%7."/>
+      <w:lvlJc w:val="left"/>
+      <w:pPr>
+        <w:ind w:left="5040" w:hanging="360"/>
+      </w:pPr>
+    </w:lvl>
+    <w:lvl w:ilvl="7" w:tplc="40090019" w:tentative="1">
+      <w:start w:val="1"/>
+      <w:numFmt w:val="lowerLetter"/>
+      <w:lvlText w:val="%8."/>
+      <w:lvlJc w:val="left"/>
+      <w:pPr>
+        <w:ind w:left="5760" w:hanging="360"/>
+      </w:pPr>
+    </w:lvl>
+    <w:lvl w:ilvl="8" w:tplc="4009001B" w:tentative="1">
+      <w:start w:val="1"/>
+      <w:numFmt w:val="lowerRoman"/>
+      <w:lvlText w:val="%9."/>
+      <w:lvlJc w:val="right"/>
+      <w:pPr>
+        <w:ind w:left="6480" w:hanging="180"/>
+      </w:pPr>
+    </w:lvl>
+  </w:abstractNum>
   <w:num w:numId="1">
     <w:abstractNumId w:val="1"/>
   </w:num>
   <w:num w:numId="2">
     <w:abstractNumId w:val="0"/>
+  </w:num>
+  <w:num w:numId="3">
+    <w:abstractNumId w:val="2"/>
   </w:num>
 </w:numbering>
 </file>

</xml_diff>

<commit_message>
Adding Moderate difficulty Question 2
</commit_message>
<xml_diff>
--- a/Music store data/Output.docx
+++ b/Music store data/Output.docx
@@ -446,7 +446,83 @@
           </wp:inline>
         </w:drawing>
       </w:r>
+    </w:p>
+    <w:p>
+      <w:pPr>
+        <w:tabs>
+          <w:tab w:val="left" w:pos="2956"/>
+        </w:tabs>
+        <w:rPr>
+          <w:lang w:val="en-US" w:eastAsia="ja-JP"/>
+        </w:rPr>
+      </w:pPr>
+    </w:p>
+    <w:p>
+      <w:pPr>
+        <w:pStyle w:val="ListParagraph"/>
+        <w:numPr>
+          <w:ilvl w:val="0"/>
+          <w:numId w:val="3"/>
+        </w:numPr>
+        <w:tabs>
+          <w:tab w:val="left" w:pos="2956"/>
+        </w:tabs>
+      </w:pPr>
+      <w:r>
+        <w:t>Write a query that returns the Artist name and total track count of the top 10 rock bands</w:t>
+      </w:r>
+    </w:p>
+    <w:p>
+      <w:pPr>
+        <w:tabs>
+          <w:tab w:val="left" w:pos="2956"/>
+        </w:tabs>
+        <w:rPr>
+          <w:lang w:val="en-US" w:eastAsia="ja-JP"/>
+        </w:rPr>
+      </w:pPr>
       <w:bookmarkStart w:id="0" w:name="_GoBack"/>
+      <w:r>
+        <w:rPr>
+          <w:lang w:val="en-US" w:eastAsia="ja-JP"/>
+        </w:rPr>
+        <w:lastRenderedPageBreak/>
+        <w:drawing>
+          <wp:inline distT="0" distB="0" distL="0" distR="0" wp14:anchorId="7A9E0666" wp14:editId="65F12BC5">
+            <wp:extent cx="5731510" cy="2583180"/>
+            <wp:effectExtent l="0" t="0" r="2540" b="7620"/>
+            <wp:docPr id="9" name="Picture 9"/>
+            <wp:cNvGraphicFramePr>
+              <a:graphicFrameLocks xmlns:a="http://schemas.openxmlformats.org/drawingml/2006/main" noChangeAspect="1"/>
+            </wp:cNvGraphicFramePr>
+            <a:graphic xmlns:a="http://schemas.openxmlformats.org/drawingml/2006/main">
+              <a:graphicData uri="http://schemas.openxmlformats.org/drawingml/2006/picture">
+                <pic:pic xmlns:pic="http://schemas.openxmlformats.org/drawingml/2006/picture">
+                  <pic:nvPicPr>
+                    <pic:cNvPr id="1" name=""/>
+                    <pic:cNvPicPr/>
+                  </pic:nvPicPr>
+                  <pic:blipFill>
+                    <a:blip r:embed="rId12"/>
+                    <a:stretch>
+                      <a:fillRect/>
+                    </a:stretch>
+                  </pic:blipFill>
+                  <pic:spPr>
+                    <a:xfrm>
+                      <a:off x="0" y="0"/>
+                      <a:ext cx="5731510" cy="2583180"/>
+                    </a:xfrm>
+                    <a:prstGeom prst="rect">
+                      <a:avLst/>
+                    </a:prstGeom>
+                  </pic:spPr>
+                </pic:pic>
+              </a:graphicData>
+            </a:graphic>
+          </wp:inline>
+        </w:drawing>
+      </w:r>
       <w:bookmarkEnd w:id="0"/>
     </w:p>
     <w:sectPr>

</xml_diff>